<commit_message>
added more slides in prez.
</commit_message>
<xml_diff>
--- a/docs/LOP_ВКР_РПЗ_Антонов.docx
+++ b/docs/LOP_ВКР_РПЗ_Антонов.docx
@@ -1661,7 +1661,7 @@
                 <w:sz w:val="28"/>
                 <w:szCs w:val="28"/>
               </w:rPr>
-              <w:t>9</w:t>
+              <w:t>5</w:t>
             </w:r>
             <w:r>
               <w:rPr>
@@ -1778,7 +1778,7 @@
                 <w:sz w:val="28"/>
                 <w:szCs w:val="28"/>
               </w:rPr>
-              <w:t>11</w:t>
+              <w:t>6</w:t>
             </w:r>
             <w:r>
               <w:rPr>
@@ -1895,7 +1895,7 @@
                 <w:sz w:val="28"/>
                 <w:szCs w:val="28"/>
               </w:rPr>
-              <w:t>11</w:t>
+              <w:t>6</w:t>
             </w:r>
             <w:r>
               <w:rPr>
@@ -2014,7 +2014,7 @@
                 <w:sz w:val="28"/>
                 <w:szCs w:val="28"/>
               </w:rPr>
-              <w:t>12</w:t>
+              <w:t>7</w:t>
             </w:r>
             <w:r>
               <w:rPr>
@@ -2133,7 +2133,7 @@
                 <w:sz w:val="28"/>
                 <w:szCs w:val="28"/>
               </w:rPr>
-              <w:t>12</w:t>
+              <w:t>7</w:t>
             </w:r>
             <w:r>
               <w:rPr>
@@ -2252,7 +2252,7 @@
                 <w:sz w:val="28"/>
                 <w:szCs w:val="28"/>
               </w:rPr>
-              <w:t>13</w:t>
+              <w:t>8</w:t>
             </w:r>
             <w:r>
               <w:rPr>
@@ -2369,7 +2369,7 @@
                 <w:sz w:val="28"/>
                 <w:szCs w:val="28"/>
               </w:rPr>
-              <w:t>14</w:t>
+              <w:t>9</w:t>
             </w:r>
             <w:r>
               <w:rPr>
@@ -2486,7 +2486,7 @@
                 <w:sz w:val="28"/>
                 <w:szCs w:val="28"/>
               </w:rPr>
-              <w:t>18</w:t>
+              <w:t>13</w:t>
             </w:r>
             <w:r>
               <w:rPr>
@@ -2603,7 +2603,7 @@
                 <w:sz w:val="28"/>
                 <w:szCs w:val="28"/>
               </w:rPr>
-              <w:t>18</w:t>
+              <w:t>13</w:t>
             </w:r>
             <w:r>
               <w:rPr>
@@ -2720,7 +2720,7 @@
                 <w:sz w:val="28"/>
                 <w:szCs w:val="28"/>
               </w:rPr>
-              <w:t>20</w:t>
+              <w:t>15</w:t>
             </w:r>
             <w:r>
               <w:rPr>
@@ -2837,7 +2837,7 @@
                 <w:sz w:val="28"/>
                 <w:szCs w:val="28"/>
               </w:rPr>
-              <w:t>22</w:t>
+              <w:t>17</w:t>
             </w:r>
             <w:r>
               <w:rPr>
@@ -2954,7 +2954,7 @@
                 <w:sz w:val="28"/>
                 <w:szCs w:val="28"/>
               </w:rPr>
-              <w:t>25</w:t>
+              <w:t>20</w:t>
             </w:r>
             <w:r>
               <w:rPr>
@@ -3071,7 +3071,7 @@
                 <w:sz w:val="28"/>
                 <w:szCs w:val="28"/>
               </w:rPr>
-              <w:t>25</w:t>
+              <w:t>20</w:t>
             </w:r>
             <w:r>
               <w:rPr>
@@ -3188,7 +3188,7 @@
                 <w:sz w:val="28"/>
                 <w:szCs w:val="28"/>
               </w:rPr>
-              <w:t>27</w:t>
+              <w:t>22</w:t>
             </w:r>
             <w:r>
               <w:rPr>
@@ -3305,7 +3305,7 @@
                 <w:sz w:val="28"/>
                 <w:szCs w:val="28"/>
               </w:rPr>
-              <w:t>28</w:t>
+              <w:t>23</w:t>
             </w:r>
             <w:r>
               <w:rPr>
@@ -3422,7 +3422,7 @@
                 <w:sz w:val="28"/>
                 <w:szCs w:val="28"/>
               </w:rPr>
-              <w:t>28</w:t>
+              <w:t>23</w:t>
             </w:r>
             <w:r>
               <w:rPr>
@@ -3539,7 +3539,7 @@
                 <w:sz w:val="28"/>
                 <w:szCs w:val="28"/>
               </w:rPr>
-              <w:t>30</w:t>
+              <w:t>25</w:t>
             </w:r>
             <w:r>
               <w:rPr>
@@ -3656,7 +3656,7 @@
                 <w:sz w:val="28"/>
                 <w:szCs w:val="28"/>
               </w:rPr>
-              <w:t>32</w:t>
+              <w:t>27</w:t>
             </w:r>
             <w:r>
               <w:rPr>
@@ -3773,7 +3773,7 @@
                 <w:sz w:val="28"/>
                 <w:szCs w:val="28"/>
               </w:rPr>
-              <w:t>33</w:t>
+              <w:t>28</w:t>
             </w:r>
             <w:r>
               <w:rPr>
@@ -3890,7 +3890,7 @@
                 <w:sz w:val="28"/>
                 <w:szCs w:val="28"/>
               </w:rPr>
-              <w:t>35</w:t>
+              <w:t>30</w:t>
             </w:r>
             <w:r>
               <w:rPr>
@@ -4007,7 +4007,7 @@
                 <w:sz w:val="28"/>
                 <w:szCs w:val="28"/>
               </w:rPr>
-              <w:t>36</w:t>
+              <w:t>31</w:t>
             </w:r>
             <w:r>
               <w:rPr>
@@ -4124,7 +4124,7 @@
                 <w:sz w:val="28"/>
                 <w:szCs w:val="28"/>
               </w:rPr>
-              <w:t>38</w:t>
+              <w:t>33</w:t>
             </w:r>
             <w:r>
               <w:rPr>
@@ -4241,7 +4241,7 @@
                 <w:sz w:val="28"/>
                 <w:szCs w:val="28"/>
               </w:rPr>
-              <w:t>39</w:t>
+              <w:t>34</w:t>
             </w:r>
             <w:r>
               <w:rPr>
@@ -4358,7 +4358,7 @@
                 <w:sz w:val="28"/>
                 <w:szCs w:val="28"/>
               </w:rPr>
-              <w:t>41</w:t>
+              <w:t>35</w:t>
             </w:r>
             <w:r>
               <w:rPr>
@@ -4475,7 +4475,7 @@
                 <w:sz w:val="28"/>
                 <w:szCs w:val="28"/>
               </w:rPr>
-              <w:t>42</w:t>
+              <w:t>37</w:t>
             </w:r>
             <w:r>
               <w:rPr>
@@ -4592,7 +4592,7 @@
                 <w:sz w:val="28"/>
                 <w:szCs w:val="28"/>
               </w:rPr>
-              <w:t>43</w:t>
+              <w:t>37</w:t>
             </w:r>
             <w:r>
               <w:rPr>
@@ -4709,7 +4709,7 @@
                 <w:sz w:val="28"/>
                 <w:szCs w:val="28"/>
               </w:rPr>
-              <w:t>43</w:t>
+              <w:t>38</w:t>
             </w:r>
             <w:r>
               <w:rPr>
@@ -4826,7 +4826,7 @@
                 <w:sz w:val="28"/>
                 <w:szCs w:val="28"/>
               </w:rPr>
-              <w:t>45</w:t>
+              <w:t>40</w:t>
             </w:r>
             <w:r>
               <w:rPr>
@@ -4943,7 +4943,7 @@
                 <w:sz w:val="28"/>
                 <w:szCs w:val="28"/>
               </w:rPr>
-              <w:t>47</w:t>
+              <w:t>42</w:t>
             </w:r>
             <w:r>
               <w:rPr>
@@ -5060,7 +5060,7 @@
                 <w:sz w:val="28"/>
                 <w:szCs w:val="28"/>
               </w:rPr>
-              <w:t>48</w:t>
+              <w:t>43</w:t>
             </w:r>
             <w:r>
               <w:rPr>
@@ -5177,7 +5177,7 @@
                 <w:sz w:val="28"/>
                 <w:szCs w:val="28"/>
               </w:rPr>
-              <w:t>49</w:t>
+              <w:t>43</w:t>
             </w:r>
             <w:r>
               <w:rPr>
@@ -5294,7 +5294,7 @@
                 <w:sz w:val="28"/>
                 <w:szCs w:val="28"/>
               </w:rPr>
-              <w:t>49</w:t>
+              <w:t>44</w:t>
             </w:r>
             <w:r>
               <w:rPr>
@@ -5411,7 +5411,7 @@
                 <w:sz w:val="28"/>
                 <w:szCs w:val="28"/>
               </w:rPr>
-              <w:t>49</w:t>
+              <w:t>44</w:t>
             </w:r>
             <w:r>
               <w:rPr>
@@ -5528,7 +5528,7 @@
                 <w:sz w:val="28"/>
                 <w:szCs w:val="28"/>
               </w:rPr>
-              <w:t>50</w:t>
+              <w:t>45</w:t>
             </w:r>
             <w:r>
               <w:rPr>
@@ -5645,7 +5645,7 @@
                 <w:sz w:val="28"/>
                 <w:szCs w:val="28"/>
               </w:rPr>
-              <w:t>51</w:t>
+              <w:t>45</w:t>
             </w:r>
             <w:r>
               <w:rPr>
@@ -5762,7 +5762,7 @@
                 <w:sz w:val="28"/>
                 <w:szCs w:val="28"/>
               </w:rPr>
-              <w:t>52</w:t>
+              <w:t>46</w:t>
             </w:r>
             <w:r>
               <w:rPr>
@@ -5879,7 +5879,7 @@
                 <w:sz w:val="28"/>
                 <w:szCs w:val="28"/>
               </w:rPr>
-              <w:t>53</w:t>
+              <w:t>47</w:t>
             </w:r>
             <w:r>
               <w:rPr>
@@ -5996,7 +5996,7 @@
                 <w:sz w:val="28"/>
                 <w:szCs w:val="28"/>
               </w:rPr>
-              <w:t>55</w:t>
+              <w:t>49</w:t>
             </w:r>
             <w:r>
               <w:rPr>
@@ -6092,7 +6092,7 @@
                 <w:sz w:val="28"/>
                 <w:szCs w:val="28"/>
               </w:rPr>
-              <w:t>63</w:t>
+              <w:t>58</w:t>
             </w:r>
             <w:r>
               <w:rPr>
@@ -6188,7 +6188,7 @@
                 <w:sz w:val="28"/>
                 <w:szCs w:val="28"/>
               </w:rPr>
-              <w:t>65</w:t>
+              <w:t>60</w:t>
             </w:r>
             <w:r>
               <w:rPr>
@@ -6284,7 +6284,7 @@
                 <w:sz w:val="28"/>
                 <w:szCs w:val="28"/>
               </w:rPr>
-              <w:t>67</w:t>
+              <w:t>62</w:t>
             </w:r>
             <w:r>
               <w:rPr>

</xml_diff>